<commit_message>
agregue divisas y descripcion en producto, segun minuta del 28/8
</commit_message>
<xml_diff>
--- a/02. Modelado de Requerimientos/Modelo de Casos De Uso/Trazos/Deposito/114_Registrar_Producto.docx
+++ b/02. Modelado de Requerimientos/Modelo de Casos De Uso/Trazos/Deposito/114_Registrar_Producto.docx
@@ -1,6 +1,6 @@
 
 <file path=word/document.xml><?xml version="1.0" encoding="utf-8"?>
-<w:document xmlns:ve="http://schemas.openxmlformats.org/markup-compatibility/2006" xmlns:o="urn:schemas-microsoft-com:office:office" xmlns:r="http://schemas.openxmlformats.org/officeDocument/2006/relationships" xmlns:m="http://schemas.openxmlformats.org/officeDocument/2006/math" xmlns:v="urn:schemas-microsoft-com:vml" xmlns:wp="http://schemas.openxmlformats.org/drawingml/2006/wordprocessingDrawing" xmlns:w10="urn:schemas-microsoft-com:office:word" xmlns:w="http://schemas.openxmlformats.org/wordprocessingml/2006/main" xmlns:wne="http://schemas.microsoft.com/office/word/2006/wordml">
+<w:document xmlns:wpc="http://schemas.microsoft.com/office/word/2010/wordprocessingCanvas" xmlns:mc="http://schemas.openxmlformats.org/markup-compatibility/2006" xmlns:o="urn:schemas-microsoft-com:office:office" xmlns:r="http://schemas.openxmlformats.org/officeDocument/2006/relationships" xmlns:m="http://schemas.openxmlformats.org/officeDocument/2006/math" xmlns:v="urn:schemas-microsoft-com:vml" xmlns:wp14="http://schemas.microsoft.com/office/word/2010/wordprocessingDrawing" xmlns:wp="http://schemas.openxmlformats.org/drawingml/2006/wordprocessingDrawing" xmlns:w10="urn:schemas-microsoft-com:office:word" xmlns:w="http://schemas.openxmlformats.org/wordprocessingml/2006/main" xmlns:w14="http://schemas.microsoft.com/office/word/2010/wordml" xmlns:wpg="http://schemas.microsoft.com/office/word/2010/wordprocessingGroup" xmlns:wpi="http://schemas.microsoft.com/office/word/2010/wordprocessingInk" xmlns:wne="http://schemas.microsoft.com/office/word/2006/wordml" xmlns:wps="http://schemas.microsoft.com/office/word/2010/wordprocessingShape" mc:Ignorable="w14 wp14">
   <w:body>
     <w:tbl>
       <w:tblPr>
@@ -8,7 +8,7 @@
         <w:tblW w:w="8472" w:type="dxa"/>
         <w:tblInd w:w="250" w:type="dxa"/>
         <w:tblLayout w:type="fixed"/>
-        <w:tblLook w:val="04A0"/>
+        <w:tblLook w:val="04A0" w:firstRow="1" w:lastRow="0" w:firstColumn="1" w:lastColumn="0" w:noHBand="0" w:noVBand="1"/>
       </w:tblPr>
       <w:tblGrid>
         <w:gridCol w:w="1809"/>
@@ -1676,6 +1676,9 @@
               <w:t xml:space="preserve"> </w:t>
             </w:r>
             <w:r>
+              <w:t xml:space="preserve">descripción, </w:t>
+            </w:r>
+            <w:r>
               <w:t>marca, modelo, tamaño, color</w:t>
             </w:r>
             <w:r>
@@ -1691,10 +1694,10 @@
               <w:t>,</w:t>
             </w:r>
             <w:r>
-              <w:t xml:space="preserve"> se seleccione un archivo de imagen, el nivel de reaprovisionamiento y el stock máximo.</w:t>
-            </w:r>
-            <w:r>
-              <w:t xml:space="preserve"> </w:t>
+              <w:t xml:space="preserve"> se seleccione un archivo de imagen, e</w:t>
+            </w:r>
+            <w:r>
+              <w:t>l nivel de reaprovisionamiento, el stock máximo y la divisa.</w:t>
             </w:r>
           </w:p>
         </w:tc>
@@ -1933,7 +1936,15 @@
               <w:t xml:space="preserve">con los datos ingresados (código, nombre, marca, modelo, tamaño, color, precio sugerido, nivel de reaprovisionamiento, </w:t>
             </w:r>
             <w:r>
-              <w:t xml:space="preserve">fotos y </w:t>
+              <w:t>fotos</w:t>
+            </w:r>
+            <w:r>
+              <w:t>, divisa</w:t>
+            </w:r>
+            <w:bookmarkStart w:id="1" w:name="_GoBack"/>
+            <w:bookmarkEnd w:id="1"/>
+            <w:r>
+              <w:t xml:space="preserve"> y </w:t>
             </w:r>
             <w:r>
               <w:t>stock máximo).</w:t>
@@ -1992,8 +2003,6 @@
             <w:r>
               <w:t xml:space="preserve"> CU.</w:t>
             </w:r>
-            <w:bookmarkStart w:id="1" w:name="_GoBack"/>
-            <w:bookmarkEnd w:id="1"/>
           </w:p>
         </w:tc>
         <w:tc>
@@ -2396,7 +2405,7 @@
 </file>
 
 <file path=word/numbering.xml><?xml version="1.0" encoding="utf-8"?>
-<w:numbering xmlns:ve="http://schemas.openxmlformats.org/markup-compatibility/2006" xmlns:o="urn:schemas-microsoft-com:office:office" xmlns:r="http://schemas.openxmlformats.org/officeDocument/2006/relationships" xmlns:m="http://schemas.openxmlformats.org/officeDocument/2006/math" xmlns:v="urn:schemas-microsoft-com:vml" xmlns:wp="http://schemas.openxmlformats.org/drawingml/2006/wordprocessingDrawing" xmlns:w10="urn:schemas-microsoft-com:office:word" xmlns:w="http://schemas.openxmlformats.org/wordprocessingml/2006/main" xmlns:wne="http://schemas.microsoft.com/office/word/2006/wordml">
+<w:numbering xmlns:wpc="http://schemas.microsoft.com/office/word/2010/wordprocessingCanvas" xmlns:mc="http://schemas.openxmlformats.org/markup-compatibility/2006" xmlns:o="urn:schemas-microsoft-com:office:office" xmlns:r="http://schemas.openxmlformats.org/officeDocument/2006/relationships" xmlns:m="http://schemas.openxmlformats.org/officeDocument/2006/math" xmlns:v="urn:schemas-microsoft-com:vml" xmlns:wp14="http://schemas.microsoft.com/office/word/2010/wordprocessingDrawing" xmlns:wp="http://schemas.openxmlformats.org/drawingml/2006/wordprocessingDrawing" xmlns:w10="urn:schemas-microsoft-com:office:word" xmlns:w="http://schemas.openxmlformats.org/wordprocessingml/2006/main" xmlns:w14="http://schemas.microsoft.com/office/word/2010/wordml" xmlns:wpg="http://schemas.microsoft.com/office/word/2010/wordprocessingGroup" xmlns:wpi="http://schemas.microsoft.com/office/word/2010/wordprocessingInk" xmlns:wne="http://schemas.microsoft.com/office/word/2006/wordml" xmlns:wps="http://schemas.microsoft.com/office/word/2010/wordprocessingShape" mc:Ignorable="w14 wp14">
   <w:abstractNum w:abstractNumId="0">
     <w:nsid w:val="14C032BE"/>
     <w:multiLevelType w:val="hybridMultilevel"/>
@@ -2758,7 +2767,7 @@
 </file>
 
 <file path=word/styles.xml><?xml version="1.0" encoding="utf-8"?>
-<w:styles xmlns:r="http://schemas.openxmlformats.org/officeDocument/2006/relationships" xmlns:w="http://schemas.openxmlformats.org/wordprocessingml/2006/main">
+<w:styles xmlns:mc="http://schemas.openxmlformats.org/markup-compatibility/2006" xmlns:r="http://schemas.openxmlformats.org/officeDocument/2006/relationships" xmlns:w="http://schemas.openxmlformats.org/wordprocessingml/2006/main" xmlns:w14="http://schemas.microsoft.com/office/word/2010/wordml" mc:Ignorable="w14">
   <w:docDefaults>
     <w:rPrDefault>
       <w:rPr>
@@ -2929,7 +2938,6 @@
     <w:uiPriority w:val="99"/>
     <w:semiHidden/>
     <w:unhideWhenUsed/>
-    <w:qFormat/>
     <w:tblPr>
       <w:tblInd w:w="0" w:type="dxa"/>
       <w:tblCellMar>
@@ -3146,13 +3154,13 @@
     <w:name w:val="Normal"/>
     <w:qFormat/>
   </w:style>
-  <w:style w:type="character" w:default="1" w:styleId="DefaultParagraphFont">
+  <w:style w:type="character" w:default="1" w:styleId="Fuentedeprrafopredeter">
     <w:name w:val="Default Paragraph Font"/>
     <w:uiPriority w:val="1"/>
     <w:semiHidden/>
     <w:unhideWhenUsed/>
   </w:style>
-  <w:style w:type="table" w:default="1" w:styleId="TableNormal">
+  <w:style w:type="table" w:default="1" w:styleId="Tablanormal">
     <w:name w:val="Normal Table"/>
     <w:uiPriority w:val="99"/>
     <w:semiHidden/>
@@ -3167,15 +3175,15 @@
       </w:tblCellMar>
     </w:tblPr>
   </w:style>
-  <w:style w:type="numbering" w:default="1" w:styleId="NoList">
+  <w:style w:type="numbering" w:default="1" w:styleId="Sinlista">
     <w:name w:val="No List"/>
     <w:uiPriority w:val="99"/>
     <w:semiHidden/>
     <w:unhideWhenUsed/>
   </w:style>
-  <w:style w:type="table" w:styleId="TableGrid">
+  <w:style w:type="table" w:styleId="Tablaconcuadrcula">
     <w:name w:val="Table Grid"/>
-    <w:basedOn w:val="TableNormal"/>
+    <w:basedOn w:val="Tablanormal"/>
     <w:uiPriority w:val="59"/>
     <w:rsid w:val="00D842C6"/>
     <w:pPr>
@@ -3199,7 +3207,7 @@
       </w:tblCellMar>
     </w:tblPr>
   </w:style>
-  <w:style w:type="paragraph" w:styleId="ListParagraph">
+  <w:style w:type="paragraph" w:styleId="Prrafodelista">
     <w:name w:val="List Paragraph"/>
     <w:basedOn w:val="Normal"/>
     <w:uiPriority w:val="34"/>

</xml_diff>